<commit_message>
schriftliche Aufgabe 3.2 ergaenzt
</commit_message>
<xml_diff>
--- a/Hausaufgabe3/schrifftlicheAufgaben.docx
+++ b/Hausaufgabe3/schrifftlicheAufgaben.docx
@@ -2,6 +2,33 @@
 <file path=word/document.xml><?xml version="1.0" encoding="utf-8"?>
 <w:document xmlns:wpc="http://schemas.microsoft.com/office/word/2010/wordprocessingCanvas" xmlns:mo="http://schemas.microsoft.com/office/mac/office/2008/main" xmlns:mc="http://schemas.openxmlformats.org/markup-compatibility/2006" xmlns:mv="urn:schemas-microsoft-com:mac:vml" xmlns:o="urn:schemas-microsoft-com:office:office" xmlns:r="http://schemas.openxmlformats.org/officeDocument/2006/relationships" xmlns:m="http://schemas.openxmlformats.org/officeDocument/2006/math" xmlns:v="urn:schemas-microsoft-com:vml" xmlns:wp14="http://schemas.microsoft.com/office/word/2010/wordprocessingDrawing" xmlns:wp="http://schemas.openxmlformats.org/drawingml/2006/wordprocessingDrawing" xmlns:w10="urn:schemas-microsoft-com:office:word" xmlns:w="http://schemas.openxmlformats.org/wordprocessingml/2006/main" xmlns:w14="http://schemas.microsoft.com/office/word/2010/wordml" xmlns:wpg="http://schemas.microsoft.com/office/word/2010/wordprocessingGroup" xmlns:wpi="http://schemas.microsoft.com/office/word/2010/wordprocessingInk" xmlns:wne="http://schemas.microsoft.com/office/word/2006/wordml" xmlns:wps="http://schemas.microsoft.com/office/word/2010/wordprocessingShape" mc:Ignorable="w14 wp14">
   <w:body>
+    <w:p>
+      <w:r>
+        <w:t>Aufgabe 3.2)</w:t>
+      </w:r>
+    </w:p>
+    <w:p>
+      <w:r>
+        <w:t>b)</w:t>
+      </w:r>
+    </w:p>
+    <w:p>
+      <w:r>
+        <w:t>Damit ein sogenanntes EOF (End of File) Signal den lesenden Prozess erreicht, muss der schreibende Prozess das Reading-End der Pipe schließen, sonst wird das EOF-Signal nicht gesendet. Schließt der schreibende Prozess sein Ende nicht, so wartet der lesende Prozess ständig auf das EOF. Der lesende Prozess hängt sich dann also auf.</w:t>
+      </w:r>
+    </w:p>
+    <w:p/>
+    <w:p>
+      <w:r>
+        <w:t>Das Reading-End der Pipe wird vom schreiben Prozess geschlossen, weil sonst der lesende Prozess bei einem Absturz des schreibenden Prozesses kein SIG</w:t>
+      </w:r>
+      <w:r>
+        <w:t>PIPE Error empfängt. Somit weiß der lesende Prozess nicht, dass der schreibende Prozess abgestürzt ist.</w:t>
+      </w:r>
+      <w:bookmarkStart w:id="0" w:name="_GoBack"/>
+      <w:bookmarkEnd w:id="0"/>
+    </w:p>
+    <w:p/>
     <w:p>
       <w:r>
         <w:t>Aufgabe 3.3)</w:t>
@@ -189,12 +216,16 @@
     </w:p>
     <w:p>
       <w:r>
+        <w:lastRenderedPageBreak/>
         <w:t>b)</w:t>
       </w:r>
     </w:p>
     <w:p>
       <w:r>
-        <w:t>Da sich Threads die CPU-Zeit bzw. Speicher des Prozesses teilen, werden sie ab einer bestimmten Anzahl ineffizient.*</w:t>
+        <w:t>Da sich Threads die CPU-Zeit bzw. Speicher des Prozesses teilen, werden sie ab einer</w:t>
+      </w:r>
+      <w:r>
+        <w:t xml:space="preserve"> bestimmten Anzahl ineffizient.</w:t>
       </w:r>
     </w:p>
     <w:p/>
@@ -214,12 +245,7 @@
         <w:t>forked</w:t>
       </w:r>
       <w:r>
-        <w:t>. Moderne Unix-Betriebssysteme begrenzen jedoch die Anzahl der Prozesse, die ein Benutzer erstellen kann</w:t>
-      </w:r>
-      <w:bookmarkStart w:id="0" w:name="_GoBack"/>
-      <w:bookmarkEnd w:id="0"/>
-      <w:r>
-        <w:t xml:space="preserve"> und dämmt somit die exponentielle Erzeugung neuer Prozesse ein.</w:t>
+        <w:t>. Moderne Unix-Betriebssysteme begrenzen jedoch die Anzahl der Prozesse, die ein Benutzer erstellen kann und dämmt somit die exponentielle Erzeugung neuer Prozesse ein.</w:t>
       </w:r>
     </w:p>
     <w:p>

</xml_diff>